<commit_message>
Script fixed according to the comments
</commit_message>
<xml_diff>
--- a/Task5/Blog - load test report.docx
+++ b/Task5/Blog - load test report.docx
@@ -929,7 +929,7 @@
         <w:pStyle w:val="ListParagraph"/>
       </w:pPr>
       <w:r>
-        <w:t>Load testing showed that the system can works stable, from 2 runs were 5 errors received</w:t>
+        <w:t>Load testing showed that the system can works stable</w:t>
       </w:r>
     </w:p>
     <w:p>
@@ -3658,10 +3658,6 @@
 </file>
 
 <file path=customXml/item1.xml><?xml version="1.0" encoding="utf-8"?>
-<b:Sources xmlns:b="http://schemas.openxmlformats.org/officeDocument/2006/bibliography" xmlns="http://schemas.openxmlformats.org/officeDocument/2006/bibliography" SelectedStyle="\APASixthEditionOfficeOnline.xsl" StyleName="APA" Version="6"/>
-</file>
-
-<file path=customXml/item2.xml><?xml version="1.0" encoding="utf-8"?>
 <?mso-contentType ?>
 <FormTemplates xmlns="http://schemas.microsoft.com/sharepoint/v3/contenttype/forms">
   <Display>DocumentLibraryForm</Display>
@@ -3670,13 +3666,11 @@
 </FormTemplates>
 </file>
 
-<file path=customXml/item3.xml><?xml version="1.0" encoding="utf-8"?>
-<p:properties xmlns:p="http://schemas.microsoft.com/office/2006/metadata/properties" xmlns:xsi="http://www.w3.org/2001/XMLSchema-instance" xmlns:pc="http://schemas.microsoft.com/office/infopath/2007/PartnerControls">
-  <documentManagement/>
-</p:properties>
+<file path=customXml/item2.xml><?xml version="1.0" encoding="utf-8"?>
+<b:Sources xmlns:b="http://schemas.openxmlformats.org/officeDocument/2006/bibliography" xmlns="http://schemas.openxmlformats.org/officeDocument/2006/bibliography" SelectedStyle="\APASixthEditionOfficeOnline.xsl" StyleName="APA" Version="6"/>
 </file>
 
-<file path=customXml/item4.xml><?xml version="1.0" encoding="utf-8"?>
+<file path=customXml/item3.xml><?xml version="1.0" encoding="utf-8"?>
 <ct:contentTypeSchema xmlns:ct="http://schemas.microsoft.com/office/2006/metadata/contentType" xmlns:ma="http://schemas.microsoft.com/office/2006/metadata/properties/metaAttributes" ct:_="" ma:_="" ma:contentTypeName="Document" ma:contentTypeID="0x01010040C17E0614813644AADB1D398265DD47" ma:contentTypeVersion="6" ma:contentTypeDescription="Create a new document." ma:contentTypeScope="" ma:versionID="1f9934b98e9bb8f4c99abfb65192ffce">
   <xsd:schema xmlns:xsd="http://www.w3.org/2001/XMLSchema" xmlns:xs="http://www.w3.org/2001/XMLSchema" xmlns:p="http://schemas.microsoft.com/office/2006/metadata/properties" xmlns:ns2="abfafafa-159d-4adf-9e1a-8b3f97b22421" targetNamespace="http://schemas.microsoft.com/office/2006/metadata/properties" ma:root="true" ma:fieldsID="646fba61278c72c1d453b65c8f1fd6b5" ns2:_="">
     <xsd:import namespace="abfafafa-159d-4adf-9e1a-8b3f97b22421"/>
@@ -3834,7 +3828,21 @@
 </ct:contentTypeSchema>
 </file>
 
+<file path=customXml/item4.xml><?xml version="1.0" encoding="utf-8"?>
+<p:properties xmlns:p="http://schemas.microsoft.com/office/2006/metadata/properties" xmlns:xsi="http://www.w3.org/2001/XMLSchema-instance" xmlns:pc="http://schemas.microsoft.com/office/infopath/2007/PartnerControls">
+  <documentManagement/>
+</p:properties>
+</file>
+
 <file path=customXml/itemProps1.xml><?xml version="1.0" encoding="utf-8"?>
+<ds:datastoreItem xmlns:ds="http://schemas.openxmlformats.org/officeDocument/2006/customXml" ds:itemID="{F17F8FA8-F363-4484-823A-830E96C60159}">
+  <ds:schemaRefs>
+    <ds:schemaRef ds:uri="http://schemas.microsoft.com/sharepoint/v3/contenttype/forms"/>
+  </ds:schemaRefs>
+</ds:datastoreItem>
+</file>
+
+<file path=customXml/itemProps2.xml><?xml version="1.0" encoding="utf-8"?>
 <ds:datastoreItem xmlns:ds="http://schemas.openxmlformats.org/officeDocument/2006/customXml" ds:itemID="{77AFB614-BADE-4DDA-8E0B-085E43615720}">
   <ds:schemaRefs>
     <ds:schemaRef ds:uri="http://schemas.openxmlformats.org/officeDocument/2006/bibliography"/>
@@ -3842,24 +3850,7 @@
 </ds:datastoreItem>
 </file>
 
-<file path=customXml/itemProps2.xml><?xml version="1.0" encoding="utf-8"?>
-<ds:datastoreItem xmlns:ds="http://schemas.openxmlformats.org/officeDocument/2006/customXml" ds:itemID="{F17F8FA8-F363-4484-823A-830E96C60159}">
-  <ds:schemaRefs>
-    <ds:schemaRef ds:uri="http://schemas.microsoft.com/sharepoint/v3/contenttype/forms"/>
-  </ds:schemaRefs>
-</ds:datastoreItem>
-</file>
-
 <file path=customXml/itemProps3.xml><?xml version="1.0" encoding="utf-8"?>
-<ds:datastoreItem xmlns:ds="http://schemas.openxmlformats.org/officeDocument/2006/customXml" ds:itemID="{B4D6B972-CEB3-4F1B-A0B3-02BA96D34A72}">
-  <ds:schemaRefs>
-    <ds:schemaRef ds:uri="http://schemas.microsoft.com/office/2006/metadata/properties"/>
-    <ds:schemaRef ds:uri="http://schemas.microsoft.com/office/infopath/2007/PartnerControls"/>
-  </ds:schemaRefs>
-</ds:datastoreItem>
-</file>
-
-<file path=customXml/itemProps4.xml><?xml version="1.0" encoding="utf-8"?>
 <ds:datastoreItem xmlns:ds="http://schemas.openxmlformats.org/officeDocument/2006/customXml" ds:itemID="{AB0DAC48-2843-47EF-89E8-7BF5AFA99816}">
   <ds:schemaRefs>
     <ds:schemaRef ds:uri="http://schemas.microsoft.com/office/2006/metadata/contentType"/>
@@ -3875,4 +3866,13 @@
     <ds:schemaRef ds:uri="http://schemas.microsoft.com/internal/obd"/>
   </ds:schemaRefs>
 </ds:datastoreItem>
+</file>
+
+<file path=customXml/itemProps4.xml><?xml version="1.0" encoding="utf-8"?>
+<ds:datastoreItem xmlns:ds="http://schemas.openxmlformats.org/officeDocument/2006/customXml" ds:itemID="{B4D6B972-CEB3-4F1B-A0B3-02BA96D34A72}">
+  <ds:schemaRefs>
+    <ds:schemaRef ds:uri="http://schemas.microsoft.com/office/2006/metadata/properties"/>
+    <ds:schemaRef ds:uri="http://schemas.microsoft.com/office/infopath/2007/PartnerControls"/>
+  </ds:schemaRefs>
+</ds:datastoreItem>
 </file>
</xml_diff>